<commit_message>
Update Relatório Limitações HeartFailure
</commit_message>
<xml_diff>
--- a/reports/T3.docx
+++ b/reports/T3.docx
@@ -437,17 +437,7 @@
           <w:szCs w:val="28"/>
         </w:rPr>
         <w:lastRenderedPageBreak/>
-        <w:t xml:space="preserve">RELATÓRIO </w:t>
-      </w:r>
-      <w:r>
-        <w:rPr>
-          <w:rFonts w:ascii="Arial" w:hAnsi="Arial" w:cs="Arial"/>
-          <w:b/>
-          <w:bCs/>
-          <w:sz w:val="28"/>
-          <w:szCs w:val="28"/>
-        </w:rPr>
-        <w:t>INSUFICIÊNCIA CARDÍACA</w:t>
+        <w:t>RELATÓRIO INSUFICIÊNCIA CARDÍACA</w:t>
       </w:r>
     </w:p>
     <w:p>
@@ -540,30 +530,20 @@
       <w:pPr>
         <w:rPr>
           <w:rFonts w:ascii="Arial" w:hAnsi="Arial" w:cs="Arial"/>
-          <w:b/>
-          <w:bCs/>
-          <w:sz w:val="28"/>
-          <w:szCs w:val="28"/>
-        </w:rPr>
-      </w:pPr>
-      <w:r>
-        <w:rPr>
-          <w:rFonts w:ascii="Arial" w:hAnsi="Arial" w:cs="Arial"/>
-          <w:b/>
-          <w:bCs/>
+          <w:sz w:val="28"/>
+          <w:szCs w:val="28"/>
+        </w:rPr>
+      </w:pPr>
+      <w:r>
+        <w:rPr>
+          <w:rFonts w:ascii="Arial" w:hAnsi="Arial" w:cs="Arial"/>
           <w:sz w:val="28"/>
           <w:szCs w:val="28"/>
         </w:rPr>
         <w:tab/>
       </w:r>
       <w:r>
-        <w:t xml:space="preserve">O conjunto de dados contém registros médicos de 299 pacientes e foi obtido </w:t>
-      </w:r>
-      <w:r>
-        <w:t>através</w:t>
-      </w:r>
-      <w:r>
-        <w:t xml:space="preserve"> do </w:t>
+        <w:t xml:space="preserve">O conjunto de dados contém registros médicos de 299 pacientes e foi obtido através do </w:t>
       </w:r>
       <w:proofErr w:type="spellStart"/>
       <w:r>
@@ -576,284 +556,242 @@
       <w:r>
         <w:rPr>
           <w:rFonts w:ascii="Arial" w:hAnsi="Arial" w:cs="Arial"/>
-          <w:b/>
-          <w:bCs/>
           <w:sz w:val="28"/>
           <w:szCs w:val="28"/>
         </w:rPr>
         <w:t xml:space="preserve"> </w:t>
       </w:r>
       <w:r>
-        <w:rPr>
-          <w:b/>
-          <w:bCs/>
-        </w:rPr>
         <w:t>Age</w:t>
       </w:r>
       <w:r>
-        <w:rPr>
-          <w:b/>
-          <w:bCs/>
-        </w:rPr>
-        <w:t>:</w:t>
-      </w:r>
-      <w:r>
         <w:t xml:space="preserve"> </w:t>
       </w:r>
       <w:r>
+        <w:t>(</w:t>
+      </w:r>
+      <w:r>
         <w:t>Idade</w:t>
       </w:r>
       <w:r>
+        <w:t>)</w:t>
+      </w:r>
+      <w:r>
         <w:t xml:space="preserve">, </w:t>
       </w:r>
       <w:proofErr w:type="spellStart"/>
       <w:r>
-        <w:rPr>
-          <w:b/>
-          <w:bCs/>
-        </w:rPr>
         <w:t>Anaemia</w:t>
       </w:r>
       <w:proofErr w:type="spellEnd"/>
       <w:r>
-        <w:rPr>
-          <w:b/>
-          <w:bCs/>
-        </w:rPr>
-        <w:t>:</w:t>
-      </w:r>
-      <w:r>
         <w:t xml:space="preserve"> </w:t>
       </w:r>
       <w:r>
+        <w:t>(</w:t>
+      </w:r>
+      <w:r>
         <w:t>Diminuição dos glóbulos vermelhos ou da hemoglobina</w:t>
       </w:r>
       <w:r>
+        <w:t>)</w:t>
+      </w:r>
+      <w:r>
         <w:t xml:space="preserve">, </w:t>
       </w:r>
       <w:proofErr w:type="spellStart"/>
       <w:r>
-        <w:rPr>
-          <w:b/>
-          <w:bCs/>
-        </w:rPr>
         <w:t>Creatinine_phoshokinase</w:t>
       </w:r>
       <w:proofErr w:type="spellEnd"/>
       <w:r>
-        <w:rPr>
-          <w:b/>
-          <w:bCs/>
-        </w:rPr>
-        <w:t>:</w:t>
-      </w:r>
-      <w:r>
         <w:t xml:space="preserve"> </w:t>
       </w:r>
       <w:r>
-        <w:t>N</w:t>
-      </w:r>
-      <w:r>
-        <w:t>ível da enzima CPK</w:t>
-      </w:r>
+        <w:t>(</w:t>
+      </w:r>
+      <w:r>
+        <w:t>Nível da enzima CPK (Creatina Fosfoquinase) no sangue</w:t>
+      </w:r>
+      <w:r>
+        <w:t>)</w:t>
+      </w:r>
+      <w:r>
+        <w:t xml:space="preserve">, </w:t>
+      </w:r>
+      <w:r>
+        <w:t xml:space="preserve">Diabetes </w:t>
+      </w:r>
+      <w:r>
+        <w:t>(</w:t>
+      </w:r>
+      <w:r>
+        <w:t>Se o paciente tem diabetes</w:t>
+      </w:r>
+      <w:r>
+        <w:t>)</w:t>
+      </w:r>
+      <w:r>
+        <w:t xml:space="preserve">, </w:t>
+      </w:r>
+      <w:proofErr w:type="spellStart"/>
+      <w:r>
+        <w:t>Ejection_fraction</w:t>
+      </w:r>
+      <w:proofErr w:type="spellEnd"/>
       <w:r>
         <w:t xml:space="preserve"> </w:t>
       </w:r>
       <w:r>
-        <w:t>(Creatina Fosfoquinase) no sangue</w:t>
+        <w:t>(</w:t>
+      </w:r>
+      <w:r>
+        <w:t>Porcentagem de sangue que sai do coração a cada contração</w:t>
+      </w:r>
+      <w:r>
+        <w:t>)</w:t>
+      </w:r>
+      <w:r>
+        <w:t xml:space="preserve"> (porcentagem)</w:t>
       </w:r>
       <w:r>
         <w:t xml:space="preserve">, </w:t>
       </w:r>
-      <w:r>
-        <w:rPr>
-          <w:b/>
-          <w:bCs/>
-        </w:rPr>
-        <w:t xml:space="preserve">Diabetes: </w:t>
-      </w:r>
-      <w:r>
-        <w:t>Se o paciente tem diabetes</w:t>
+      <w:proofErr w:type="spellStart"/>
+      <w:r>
+        <w:t>High_blood_pressur</w:t>
+      </w:r>
+      <w:proofErr w:type="spellEnd"/>
+      <w:r>
+        <w:t xml:space="preserve"> </w:t>
+      </w:r>
+      <w:r>
+        <w:t>(</w:t>
+      </w:r>
+      <w:r>
+        <w:t>Se o paciente tiver hipertensão</w:t>
+      </w:r>
+      <w:r>
+        <w:t>)</w:t>
       </w:r>
       <w:r>
         <w:t xml:space="preserve">, </w:t>
       </w:r>
       <w:proofErr w:type="spellStart"/>
       <w:r>
-        <w:rPr>
-          <w:b/>
-          <w:bCs/>
-        </w:rPr>
-        <w:t>Ejection_fraction</w:t>
-      </w:r>
-      <w:proofErr w:type="spellEnd"/>
-      <w:r>
-        <w:rPr>
-          <w:b/>
-          <w:bCs/>
-        </w:rPr>
-        <w:t xml:space="preserve">: </w:t>
-      </w:r>
-      <w:r>
-        <w:t>Porcentagem de sangue que sai do coração a cada contração (porcentagem)</w:t>
+        <w:t>Platelets</w:t>
+      </w:r>
+      <w:proofErr w:type="spellEnd"/>
+      <w:r>
+        <w:t xml:space="preserve"> (</w:t>
+      </w:r>
+      <w:r>
+        <w:t>Indicativo de plaquetas</w:t>
+      </w:r>
+      <w:r>
+        <w:t>)</w:t>
       </w:r>
       <w:r>
         <w:t xml:space="preserve">, </w:t>
       </w:r>
       <w:proofErr w:type="spellStart"/>
       <w:r>
-        <w:rPr>
-          <w:b/>
-          <w:bCs/>
-        </w:rPr>
-        <w:t>High_blood_pressur</w:t>
-      </w:r>
-      <w:proofErr w:type="spellEnd"/>
-      <w:r>
-        <w:rPr>
-          <w:b/>
-          <w:bCs/>
-        </w:rPr>
-        <w:t xml:space="preserve">: </w:t>
-      </w:r>
-      <w:r>
-        <w:t>S</w:t>
-      </w:r>
-      <w:r>
-        <w:t>e o paciente tiver hipertensão</w:t>
+        <w:t>Serum_Creatinine</w:t>
+      </w:r>
+      <w:proofErr w:type="spellEnd"/>
+      <w:r>
+        <w:t xml:space="preserve"> </w:t>
+      </w:r>
+      <w:r>
+        <w:t>(</w:t>
+      </w:r>
+      <w:r>
+        <w:t>Nível de creatinina sérica no sangue</w:t>
+      </w:r>
+      <w:r>
+        <w:t>)</w:t>
       </w:r>
       <w:r>
         <w:t xml:space="preserve">, </w:t>
       </w:r>
       <w:proofErr w:type="spellStart"/>
       <w:r>
-        <w:rPr>
-          <w:b/>
-          <w:bCs/>
-        </w:rPr>
-        <w:t>Platelets</w:t>
-      </w:r>
-      <w:proofErr w:type="spellEnd"/>
-      <w:r>
-        <w:rPr>
-          <w:b/>
-          <w:bCs/>
-        </w:rPr>
-        <w:t xml:space="preserve">: </w:t>
-      </w:r>
-      <w:r>
-        <w:t>Indicativo</w:t>
-      </w:r>
-      <w:r>
-        <w:t xml:space="preserve"> de plaquetas</w:t>
+        <w:t>Serum_Sodium</w:t>
+      </w:r>
+      <w:proofErr w:type="spellEnd"/>
+      <w:r>
+        <w:t xml:space="preserve"> (</w:t>
+      </w:r>
+      <w:r>
+        <w:t>Nível de sódio sérico no sangue</w:t>
+      </w:r>
+      <w:r>
+        <w:t>)</w:t>
       </w:r>
       <w:r>
         <w:t xml:space="preserve">, </w:t>
       </w:r>
-      <w:proofErr w:type="spellStart"/>
-      <w:r>
-        <w:rPr>
-          <w:b/>
-          <w:bCs/>
-        </w:rPr>
-        <w:t>Serum_Creatinine</w:t>
-      </w:r>
-      <w:proofErr w:type="spellEnd"/>
-      <w:r>
-        <w:rPr>
-          <w:b/>
-          <w:bCs/>
-        </w:rPr>
-        <w:t xml:space="preserve">: </w:t>
-      </w:r>
-      <w:r>
-        <w:t>Nível de creatinina sérica no sangue</w:t>
+      <w:r>
+        <w:t xml:space="preserve">Sex </w:t>
+      </w:r>
+      <w:r>
+        <w:t>(</w:t>
+      </w:r>
+      <w:r>
+        <w:t>Sexo do indivíduo</w:t>
+      </w:r>
+      <w:r>
+        <w:t>)</w:t>
       </w:r>
       <w:r>
         <w:t xml:space="preserve">, </w:t>
       </w:r>
-      <w:proofErr w:type="spellStart"/>
-      <w:r>
-        <w:rPr>
-          <w:b/>
-          <w:bCs/>
-        </w:rPr>
-        <w:t>Serum_Sodium</w:t>
-      </w:r>
-      <w:proofErr w:type="spellEnd"/>
-      <w:r>
-        <w:rPr>
-          <w:b/>
-          <w:bCs/>
-        </w:rPr>
-        <w:t xml:space="preserve">: </w:t>
-      </w:r>
-      <w:r>
-        <w:t>N</w:t>
-      </w:r>
-      <w:r>
-        <w:t>ível de sódio sérico no sangue</w:t>
+      <w:r>
+        <w:t xml:space="preserve">Smoking </w:t>
+      </w:r>
+      <w:r>
+        <w:t>(</w:t>
+      </w:r>
+      <w:r>
+        <w:t>Indicativo de fumante/não fumante</w:t>
+      </w:r>
+      <w:r>
+        <w:t>)</w:t>
       </w:r>
       <w:r>
         <w:t xml:space="preserve">, </w:t>
       </w:r>
       <w:r>
-        <w:rPr>
-          <w:b/>
-          <w:bCs/>
-        </w:rPr>
-        <w:t xml:space="preserve">Sex: </w:t>
-      </w:r>
-      <w:r>
-        <w:t>Sexo do indivíduo</w:t>
-      </w:r>
-      <w:r>
-        <w:t xml:space="preserve">, </w:t>
-      </w:r>
-      <w:r>
-        <w:rPr>
-          <w:b/>
-          <w:bCs/>
-        </w:rPr>
-        <w:t xml:space="preserve">Smoking: </w:t>
-      </w:r>
-      <w:r>
-        <w:t>Indicativo de fumante/não fumante</w:t>
-      </w:r>
-      <w:r>
-        <w:t xml:space="preserve">, </w:t>
-      </w:r>
-      <w:r>
-        <w:rPr>
-          <w:b/>
-          <w:bCs/>
-        </w:rPr>
-        <w:t xml:space="preserve">Time: </w:t>
+        <w:t>Time</w:t>
+      </w:r>
+      <w:r>
+        <w:t xml:space="preserve"> (</w:t>
       </w:r>
       <w:r>
         <w:t>Tempo de observação</w:t>
       </w:r>
       <w:r>
-        <w:t xml:space="preserve">, </w:t>
-      </w:r>
-      <w:proofErr w:type="spellStart"/>
-      <w:r>
-        <w:rPr>
-          <w:b/>
-          <w:bCs/>
-        </w:rPr>
+        <w:t>) e</w:t>
+      </w:r>
+      <w:r>
+        <w:t xml:space="preserve"> </w:t>
+      </w:r>
+      <w:proofErr w:type="spellStart"/>
+      <w:r>
         <w:t>Death_Event</w:t>
       </w:r>
       <w:proofErr w:type="spellEnd"/>
       <w:r>
-        <w:rPr>
-          <w:b/>
-          <w:bCs/>
-        </w:rPr>
-        <w:t xml:space="preserve">: </w:t>
+        <w:t xml:space="preserve"> </w:t>
+      </w:r>
+      <w:r>
+        <w:t>(</w:t>
       </w:r>
       <w:r>
         <w:t>Se o paciente faleceu ou sobreviveu durante o período de acompanhamento</w:t>
+      </w:r>
+      <w:r>
+        <w:t>)</w:t>
       </w:r>
       <w:r>
         <w:t>.</w:t>
@@ -934,42 +872,22 @@
         <w:t xml:space="preserve">Após a avaliação comparativa das abordagens testadas, o modelo selecionado como o mais robusto para a solução do problema foi a </w:t>
       </w:r>
       <w:r>
-        <w:rPr>
-          <w:b/>
-          <w:bCs/>
-        </w:rPr>
         <w:t>Árvore de Decisão (</w:t>
       </w:r>
       <w:proofErr w:type="spellStart"/>
       <w:r>
-        <w:rPr>
-          <w:b/>
-          <w:bCs/>
-        </w:rPr>
         <w:t>Decision</w:t>
       </w:r>
       <w:proofErr w:type="spellEnd"/>
       <w:r>
-        <w:rPr>
-          <w:b/>
-          <w:bCs/>
-        </w:rPr>
         <w:t xml:space="preserve"> </w:t>
       </w:r>
       <w:proofErr w:type="spellStart"/>
       <w:r>
-        <w:rPr>
-          <w:b/>
-          <w:bCs/>
-        </w:rPr>
         <w:t>Tree</w:t>
       </w:r>
       <w:proofErr w:type="spellEnd"/>
       <w:r>
-        <w:rPr>
-          <w:b/>
-          <w:bCs/>
-        </w:rPr>
         <w:t>)</w:t>
       </w:r>
       <w:r>
@@ -1168,6 +1086,110 @@
         <w:t>Este resultado comprova que este foi o algoritmo que melhor conseguiu balancear a sensibilidade necessária para não negligenciar pacientes graves (minimizar Falsos Negativos) com a especificidade necessária para evitar diagnósticos alarmistas incorretos (Falsos Positivos).</w:t>
       </w:r>
     </w:p>
+    <w:p>
+      <w:r>
+        <w:t>Como limitações houve a tentativa de usar</w:t>
+      </w:r>
+      <w:r>
+        <w:t xml:space="preserve"> os dados do </w:t>
+      </w:r>
+      <w:proofErr w:type="spellStart"/>
+      <w:r>
+        <w:t>datatran</w:t>
+      </w:r>
+      <w:proofErr w:type="spellEnd"/>
+      <w:r>
+        <w:t>,</w:t>
+      </w:r>
+      <w:r>
+        <w:t xml:space="preserve"> mas p</w:t>
+      </w:r>
+      <w:r>
+        <w:t>ela quantidade exorbitante d</w:t>
+      </w:r>
+      <w:r>
+        <w:t>e dados</w:t>
+      </w:r>
+      <w:r>
+        <w:t>, sendo ainda</w:t>
+      </w:r>
+      <w:r>
+        <w:t xml:space="preserve"> muito difíceis de prever</w:t>
+      </w:r>
+      <w:r>
+        <w:t>,</w:t>
+      </w:r>
+      <w:r>
+        <w:t xml:space="preserve"> opt</w:t>
+      </w:r>
+      <w:r>
+        <w:t>amos</w:t>
+      </w:r>
+      <w:r>
+        <w:t xml:space="preserve"> por </w:t>
+      </w:r>
+      <w:r>
+        <w:t>utilizar</w:t>
+      </w:r>
+      <w:r>
+        <w:t xml:space="preserve"> o</w:t>
+      </w:r>
+      <w:r>
+        <w:t xml:space="preserve"> </w:t>
+      </w:r>
+      <w:proofErr w:type="spellStart"/>
+      <w:r>
+        <w:t>dataset</w:t>
+      </w:r>
+      <w:proofErr w:type="spellEnd"/>
+      <w:r>
+        <w:t xml:space="preserve"> </w:t>
+      </w:r>
+      <w:r>
+        <w:t xml:space="preserve">de </w:t>
+      </w:r>
+      <w:r>
+        <w:t>insufi</w:t>
+      </w:r>
+      <w:r>
+        <w:t>ci</w:t>
+      </w:r>
+      <w:r>
+        <w:t>ência</w:t>
+      </w:r>
+      <w:r>
+        <w:t xml:space="preserve"> </w:t>
+      </w:r>
+      <w:r>
+        <w:t>cardíaca,</w:t>
+      </w:r>
+      <w:r>
+        <w:t xml:space="preserve"> uma vez que os modelos para o </w:t>
+      </w:r>
+      <w:proofErr w:type="spellStart"/>
+      <w:r>
+        <w:t>da</w:t>
+      </w:r>
+      <w:r>
+        <w:t>ta</w:t>
+      </w:r>
+      <w:r>
+        <w:t>tran</w:t>
+      </w:r>
+      <w:proofErr w:type="spellEnd"/>
+      <w:r>
+        <w:t xml:space="preserve"> não tinham bons resultados </w:t>
+      </w:r>
+      <w:r>
+        <w:t>(</w:t>
+      </w:r>
+      <w:r>
+        <w:t xml:space="preserve">sempre abaixo de 50% f1-score e de </w:t>
+      </w:r>
+      <w:r>
+        <w:t>acurácia).</w:t>
+      </w:r>
+    </w:p>
     <w:p/>
     <w:p/>
     <w:p>
@@ -1257,13 +1279,7 @@
         <w:t xml:space="preserve">se relatório </w:t>
       </w:r>
       <w:r>
-        <w:t xml:space="preserve">é analisar o impacto de diferentes canais de comunicação (TV, Rádio e Jornal) no volume de vendas de um produto. O problema é classificado como uma </w:t>
-      </w:r>
-      <w:r>
-        <w:t>regressão</w:t>
-      </w:r>
-      <w:r>
-        <w:t xml:space="preserve">, </w:t>
+        <w:t xml:space="preserve">é analisar o impacto de diferentes canais de comunicação (TV, Rádio e Jornal) no volume de vendas de um produto. O problema é classificado como uma regressão, </w:t>
       </w:r>
       <w:r>
         <w:t>pois</w:t>
@@ -1350,53 +1366,49 @@
         <w:t xml:space="preserve"> contém 200 registros de investimentos publicitários</w:t>
       </w:r>
       <w:r>
-        <w:t xml:space="preserve">, sendo descritos por: </w:t>
-      </w:r>
-      <w:r>
-        <w:rPr>
-          <w:b/>
-          <w:bCs/>
-        </w:rPr>
-        <w:t>T</w:t>
-      </w:r>
-      <w:r>
-        <w:rPr>
-          <w:b/>
-          <w:bCs/>
-        </w:rPr>
+        <w:t>, sendo descritos por</w:t>
+      </w:r>
+      <w:r>
+        <w:t>: T</w:t>
+      </w:r>
+      <w:r>
         <w:t xml:space="preserve">V / Radio / </w:t>
       </w:r>
       <w:proofErr w:type="spellStart"/>
       <w:r>
-        <w:rPr>
-          <w:b/>
-          <w:bCs/>
-        </w:rPr>
         <w:t>Newspaper</w:t>
       </w:r>
       <w:proofErr w:type="spellEnd"/>
       <w:r>
-        <w:rPr>
-          <w:b/>
-          <w:bCs/>
-        </w:rPr>
-        <w:t>:</w:t>
-      </w:r>
-      <w:r>
-        <w:t xml:space="preserve"> Variáveis independentes mensuradas em milhares de dólares</w:t>
-      </w:r>
-      <w:r>
-        <w:t xml:space="preserve">, </w:t>
-      </w:r>
-      <w:r>
-        <w:rPr>
-          <w:b/>
-          <w:bCs/>
-        </w:rPr>
-        <w:t>Sales:</w:t>
-      </w:r>
-      <w:r>
-        <w:t xml:space="preserve"> Variável dependente mensurada em milhares de unidades vendidas</w:t>
+        <w:t xml:space="preserve"> </w:t>
+      </w:r>
+      <w:r>
+        <w:t>(</w:t>
+      </w:r>
+      <w:r>
+        <w:t xml:space="preserve">Variáveis independentes </w:t>
+      </w:r>
+      <w:r>
+        <w:lastRenderedPageBreak/>
+        <w:t>mensuradas em milhares de dólares</w:t>
+      </w:r>
+      <w:r>
+        <w:t xml:space="preserve">) e </w:t>
+      </w:r>
+      <w:r>
+        <w:t>Sales</w:t>
+      </w:r>
+      <w:r>
+        <w:t xml:space="preserve"> </w:t>
+      </w:r>
+      <w:r>
+        <w:t>(</w:t>
+      </w:r>
+      <w:r>
+        <w:t>Variável dependente mensurada em milhares de unidades vendidas</w:t>
+      </w:r>
+      <w:r>
+        <w:t>)</w:t>
       </w:r>
       <w:r>
         <w:t>.</w:t>
@@ -1421,7 +1433,6 @@
           <w:sz w:val="28"/>
           <w:szCs w:val="28"/>
         </w:rPr>
-        <w:lastRenderedPageBreak/>
         <w:t>JUSTIFICATIVAS</w:t>
       </w:r>
     </w:p>
@@ -1571,6 +1582,9 @@
     </w:p>
     <w:p>
       <w:r>
+        <w:rPr>
+          <w:noProof/>
+        </w:rPr>
         <w:drawing>
           <wp:inline distT="0" distB="0" distL="0" distR="0" wp14:anchorId="185ACCDF" wp14:editId="031E51C6">
             <wp:extent cx="5400040" cy="2139950"/>
@@ -1746,18 +1760,7 @@
           <w:sz w:val="28"/>
           <w:szCs w:val="28"/>
         </w:rPr>
-        <w:lastRenderedPageBreak/>
-        <w:t xml:space="preserve">RELATÓRIO </w:t>
-      </w:r>
-      <w:r>
-        <w:rPr>
-          <w:rFonts w:ascii="Arial" w:hAnsi="Arial" w:cs="Arial"/>
-          <w:b/>
-          <w:bCs/>
-          <w:sz w:val="28"/>
-          <w:szCs w:val="28"/>
-        </w:rPr>
-        <w:t>REVIEWS DE E-COMMERCE (B2W)</w:t>
+        <w:t>RELATÓRIO REVIEWS DE E-COMMERCE (B2W)</w:t>
       </w:r>
     </w:p>
     <w:p>
@@ -1874,8 +1877,6 @@
       </w:pPr>
       <w:r>
         <w:tab/>
-      </w:r>
-      <w:r>
         <w:t>O conjunto de dados contém registros de avaliações reais de usuários (Americanas/Submarino) e foi obtido através do repositório oficial da B2W Digital:</w:t>
       </w:r>
     </w:p>
@@ -1912,22 +1913,7 @@
         </w:tabs>
       </w:pPr>
       <w:r>
-        <w:t xml:space="preserve">Alvo (Target): </w:t>
-      </w:r>
-      <w:r>
-        <w:t>‘</w:t>
-      </w:r>
-      <w:r>
-        <w:t>sentimento</w:t>
-      </w:r>
-      <w:r>
-        <w:t>’</w:t>
-      </w:r>
-      <w:r>
-        <w:t xml:space="preserve"> (Inferido a partir da coluna </w:t>
-      </w:r>
-      <w:r>
-        <w:t>‘</w:t>
+        <w:t>Alvo (Target): ‘sentimento’ (Inferido a partir da coluna ‘</w:t>
       </w:r>
       <w:proofErr w:type="spellStart"/>
       <w:r>
@@ -1935,10 +1921,7 @@
       </w:r>
       <w:proofErr w:type="spellEnd"/>
       <w:r>
-        <w:t>’</w:t>
-      </w:r>
-      <w:r>
-        <w:t xml:space="preserve">: Positivo se nota &gt; 3, </w:t>
+        <w:t xml:space="preserve">’: Positivo se nota &gt; 3, </w:t>
       </w:r>
       <w:r>
         <w:t>negativo</w:t>
@@ -2005,10 +1988,7 @@
     <w:p>
       <w:r>
         <w:tab/>
-        <w:t>Abaixo</w:t>
-      </w:r>
-      <w:r>
-        <w:t xml:space="preserve"> apresentamos o modelo vencedor e seus </w:t>
+        <w:t xml:space="preserve">Abaixo apresentamos o modelo vencedor e seus </w:t>
       </w:r>
       <w:proofErr w:type="spellStart"/>
       <w:r>
@@ -2055,10 +2035,7 @@
       </w:r>
       <w:proofErr w:type="spellEnd"/>
       <w:r>
-        <w:t xml:space="preserve">: Verifique nos </w:t>
-      </w:r>
-      <w:r>
-        <w:t>‘</w:t>
+        <w:t>: Verifique nos ‘</w:t>
       </w:r>
       <w:proofErr w:type="spellStart"/>
       <w:r>
@@ -2066,25 +2043,7 @@
       </w:r>
       <w:proofErr w:type="spellEnd"/>
       <w:r>
-        <w:t>_</w:t>
-      </w:r>
-      <w:r>
-        <w:t>’</w:t>
-      </w:r>
-      <w:r>
-        <w:t xml:space="preserve"> se o modelo preferiu usar Bigramas </w:t>
-      </w:r>
-      <w:r>
-        <w:t>‘</w:t>
-      </w:r>
-      <w:r>
-        <w:t>(1, 2)</w:t>
-      </w:r>
-      <w:r>
-        <w:t>’</w:t>
-      </w:r>
-      <w:r>
-        <w:t>. Em português, isso geralmente ajuda a capturar negações (</w:t>
+        <w:t>_’ se o modelo preferiu usar Bigramas ‘(1, 2)’. Em português, isso geralmente ajuda a capturar negações (</w:t>
       </w:r>
       <w:proofErr w:type="spellStart"/>
       <w:r>
@@ -2097,6 +2056,9 @@
     </w:p>
     <w:p>
       <w:r>
+        <w:rPr>
+          <w:noProof/>
+        </w:rPr>
         <w:drawing>
           <wp:inline distT="0" distB="0" distL="0" distR="0" wp14:anchorId="0950C568" wp14:editId="578E6286">
             <wp:extent cx="5400040" cy="1308735"/>
@@ -2154,7 +2116,6 @@
           <w:sz w:val="28"/>
           <w:szCs w:val="28"/>
         </w:rPr>
-        <w:lastRenderedPageBreak/>
         <w:t>CONCLUSÕES E LIMITAÇÕES</w:t>
       </w:r>
     </w:p>
@@ -3069,6 +3030,7 @@
   <w:style w:type="character" w:default="1" w:styleId="Fontepargpadro">
     <w:name w:val="Default Paragraph Font"/>
     <w:uiPriority w:val="1"/>
+    <w:semiHidden/>
     <w:unhideWhenUsed/>
   </w:style>
   <w:style w:type="table" w:default="1" w:styleId="Tabelanormal">

</xml_diff>